<commit_message>
Fixed last name ordering from my teammate
</commit_message>
<xml_diff>
--- a/1/pruebas.docx
+++ b/1/pruebas.docx
@@ -30,7 +30,19 @@
         <w:rPr>
           <w:lang w:val="es-ES_tradnl"/>
         </w:rPr>
-        <w:t>Armenta Uribe Javier</w:t>
+        <w:t xml:space="preserve">Uribe </w:t>
+      </w:r>
+      <w:r>
+        <w:rPr>
+          <w:lang w:val="es-ES_tradnl"/>
+        </w:rPr>
+        <w:t xml:space="preserve">Armenta </w:t>
+      </w:r>
+      <w:r>
+        <w:rPr>
+          <w:lang w:val="es-ES_tradnl"/>
+        </w:rPr>
+        <w:t>Javier</w:t>
       </w:r>
     </w:p>
     <w:p>
@@ -79,6 +91,7 @@
       </w:pPr>
       <w:r>
         <w:rPr>
+          <w:noProof/>
           <w:lang w:val="es-ES_tradnl"/>
         </w:rPr>
         <w:drawing>
@@ -146,6 +159,7 @@
       </w:pPr>
       <w:r>
         <w:rPr>
+          <w:noProof/>
           <w:lang w:val="es-ES_tradnl"/>
         </w:rPr>
         <w:drawing>

</xml_diff>